<commit_message>
update 23 sept 19
</commit_message>
<xml_diff>
--- a/uploads/template/KPKNL 1 Hasil Verifikasi.docx
+++ b/uploads/template/KPKNL 1 Hasil Verifikasi.docx
@@ -25,8 +25,6 @@
             <w:tcW w:w="1276" w:type="dxa"/>
             <w:vMerge w:val="restart"/>
           </w:tcPr>
-          <w:bookmarkStart w:id="0" w:name="_GoBack"/>
-          <w:bookmarkEnd w:id="0"/>
           <w:p>
             <w:pPr>
               <w:jc w:val="both"/>
@@ -17024,6 +17022,7 @@
           <w:p>
             <w:pPr>
               <w:pageBreakBefore/>
+              <w:ind w:left="-108" w:right="-108"/>
               <w:jc w:val="center"/>
               <w:rPr>
                 <w:rFonts w:ascii="Arial" w:hAnsi="Arial"/>
@@ -17047,6 +17046,7 @@
           <w:p>
             <w:pPr>
               <w:pageBreakBefore/>
+              <w:ind w:left="-108" w:right="-108"/>
               <w:jc w:val="center"/>
               <w:rPr>
                 <w:rFonts w:ascii="Arial" w:hAnsi="Arial"/>
@@ -17068,6 +17068,56 @@
           <w:p>
             <w:pPr>
               <w:pageBreakBefore/>
+              <w:ind w:left="-108" w:right="-108"/>
+              <w:jc w:val="center"/>
+              <w:rPr>
+                <w:rFonts w:ascii="Arial" w:hAnsi="Arial"/>
+                <w:b/>
+              </w:rPr>
+            </w:pPr>
+            <w:r>
+              <w:rPr>
+                <w:rFonts w:ascii="Arial" w:hAnsi="Arial"/>
+                <w:b/>
+                <w:sz w:val="22"/>
+                <w:szCs w:val="22"/>
+                <w:lang w:val="id-ID"/>
+              </w:rPr>
+              <w:t xml:space="preserve">KANTOR WILAYAH </w:t>
+            </w:r>
+            <w:r>
+              <w:rPr>
+                <w:rFonts w:ascii="Arial" w:hAnsi="Arial"/>
+                <w:b/>
+                <w:sz w:val="22"/>
+                <w:szCs w:val="22"/>
+              </w:rPr>
+              <w:t>PAPUA</w:t>
+            </w:r>
+            <w:r>
+              <w:rPr>
+                <w:rFonts w:ascii="Arial" w:hAnsi="Arial"/>
+                <w:b/>
+                <w:sz w:val="22"/>
+                <w:szCs w:val="22"/>
+                <w:lang w:val="id-ID"/>
+              </w:rPr>
+              <w:t>, PAPUA BARAT</w:t>
+            </w:r>
+            <w:r>
+              <w:rPr>
+                <w:rFonts w:ascii="Arial" w:hAnsi="Arial"/>
+                <w:b/>
+                <w:sz w:val="22"/>
+                <w:szCs w:val="22"/>
+              </w:rPr>
+              <w:t xml:space="preserve"> DAN MALUKU</w:t>
+            </w:r>
+          </w:p>
+          <w:p>
+            <w:pPr>
+              <w:pageBreakBefore/>
+              <w:ind w:left="-108" w:right="-108"/>
               <w:jc w:val="center"/>
               <w:rPr>
                 <w:rFonts w:ascii="Arial" w:hAnsi="Arial"/>
@@ -17082,29 +17132,31 @@
                 <w:b/>
                 <w:sz w:val="26"/>
                 <w:szCs w:val="26"/>
-                <w:lang w:val="id-ID"/>
-              </w:rPr>
-              <w:t xml:space="preserve">KANTOR WILAYAH </w:t>
+              </w:rPr>
+              <w:t>KANTOR PELAYANAN KEKAYAAN NEGARA DAN LELANG</w:t>
             </w:r>
-            <w:r>
+          </w:p>
+          <w:p>
+            <w:pPr>
+              <w:pageBreakBefore/>
+              <w:jc w:val="center"/>
               <w:rPr>
                 <w:rFonts w:ascii="Arial" w:hAnsi="Arial"/>
                 <w:b/>
                 <w:sz w:val="26"/>
                 <w:szCs w:val="26"/>
               </w:rPr>
-              <w:t>PAPUA</w:t>
-            </w:r>
+            </w:pPr>
             <w:r>
               <w:rPr>
                 <w:rFonts w:ascii="Arial" w:hAnsi="Arial"/>
                 <w:b/>
                 <w:sz w:val="26"/>
                 <w:szCs w:val="26"/>
-                <w:lang w:val="id-ID"/>
-              </w:rPr>
-              <w:t>, PAPUA BARAT</w:t>
+              </w:rPr>
+              <w:t xml:space="preserve">${ </w:t>
             </w:r>
+            <w:proofErr w:type="spellStart"/>
             <w:r>
               <w:rPr>
                 <w:rFonts w:ascii="Arial" w:hAnsi="Arial"/>
@@ -17112,7 +17164,17 @@
                 <w:sz w:val="26"/>
                 <w:szCs w:val="26"/>
               </w:rPr>
-              <w:t xml:space="preserve"> DAN MALUKU</w:t>
+              <w:t>nama_kpknl</w:t>
+            </w:r>
+            <w:proofErr w:type="spellEnd"/>
+            <w:r>
+              <w:rPr>
+                <w:rFonts w:ascii="Arial" w:hAnsi="Arial"/>
+                <w:b/>
+                <w:sz w:val="26"/>
+                <w:szCs w:val="26"/>
+              </w:rPr>
+              <w:t xml:space="preserve"> }</w:t>
             </w:r>
           </w:p>
         </w:tc>
@@ -17155,13 +17217,40 @@
                 <w:szCs w:val="14"/>
               </w:rPr>
             </w:pPr>
+            <w:bookmarkStart w:id="0" w:name="_GoBack"/>
             <w:r>
               <w:rPr>
                 <w:rFonts w:ascii="Arial" w:hAnsi="Arial"/>
                 <w:sz w:val="14"/>
                 <w:szCs w:val="14"/>
               </w:rPr>
-              <w:t>JALAN RAYA ABEPURA KELAPA DUA, ENTROP, KOMPLEK PAPUA TRADE CENTER (PTC), JAYAPURA 99224</w:t>
+              <w:t>${</w:t>
+            </w:r>
+            <w:proofErr w:type="spellStart"/>
+            <w:r>
+              <w:rPr>
+                <w:rFonts w:ascii="Arial" w:hAnsi="Arial"/>
+                <w:sz w:val="14"/>
+                <w:szCs w:val="14"/>
+              </w:rPr>
+              <w:t>nama_</w:t>
+            </w:r>
+            <w:r>
+              <w:rPr>
+                <w:rFonts w:ascii="Arial" w:hAnsi="Arial"/>
+                <w:sz w:val="14"/>
+                <w:szCs w:val="14"/>
+              </w:rPr>
+              <w:t>kpknl</w:t>
+            </w:r>
+            <w:proofErr w:type="spellEnd"/>
+            <w:r>
+              <w:rPr>
+                <w:rFonts w:ascii="Arial" w:hAnsi="Arial"/>
+                <w:sz w:val="14"/>
+                <w:szCs w:val="14"/>
+              </w:rPr>
+              <w:t>}</w:t>
             </w:r>
           </w:p>
           <w:p>
@@ -17182,9 +17271,8 @@
                 <w:rFonts w:ascii="Arial" w:hAnsi="Arial"/>
                 <w:sz w:val="14"/>
                 <w:szCs w:val="14"/>
-                <w:lang w:val="id-ID"/>
-              </w:rPr>
-              <w:t>email</w:t>
+              </w:rPr>
+              <w:t>${cp_kpknl</w:t>
             </w:r>
             <w:r>
               <w:rPr>
@@ -17192,36 +17280,9 @@
                 <w:sz w:val="14"/>
                 <w:szCs w:val="14"/>
               </w:rPr>
-              <w:t xml:space="preserve">: </w:t>
+              <w:t xml:space="preserve">} </w:t>
             </w:r>
-            <w:proofErr w:type="spellStart"/>
-            <w:r>
-              <w:rPr>
-                <w:rFonts w:ascii="Arial" w:hAnsi="Arial"/>
-                <w:sz w:val="14"/>
-                <w:szCs w:val="14"/>
-              </w:rPr>
-              <w:t>kanwi</w:t>
-            </w:r>
-            <w:proofErr w:type="spellEnd"/>
-            <w:r>
-              <w:rPr>
-                <w:rFonts w:ascii="Arial" w:hAnsi="Arial"/>
-                <w:sz w:val="14"/>
-                <w:szCs w:val="14"/>
-                <w:lang w:val="id-ID"/>
-              </w:rPr>
-              <w:t xml:space="preserve">ldjkn17@kemenkeu.go.id </w:t>
-            </w:r>
-            <w:r>
-              <w:rPr>
-                <w:rFonts w:ascii="Arial" w:hAnsi="Arial"/>
-                <w:sz w:val="16"/>
-                <w:szCs w:val="16"/>
-                <w:lang w:val="id-ID"/>
-              </w:rPr>
-              <w:t xml:space="preserve">                                                                                                                                                                                               </w:t>
-            </w:r>
+            <w:bookmarkEnd w:id="0"/>
           </w:p>
         </w:tc>
       </w:tr>
@@ -23050,7 +23111,7 @@
 </file>
 
 <file path=customXml/itemProps2.xml><?xml version="1.0" encoding="utf-8"?>
-<ds:datastoreItem xmlns:ds="http://schemas.openxmlformats.org/officeDocument/2006/customXml" ds:itemID="{3551B55D-518A-46A7-ACB2-ABB244A12040}">
+<ds:datastoreItem xmlns:ds="http://schemas.openxmlformats.org/officeDocument/2006/customXml" ds:itemID="{5AC59A47-553A-49C5-B4DF-83D92B6F3234}">
   <ds:schemaRefs>
     <ds:schemaRef ds:uri="http://schemas.openxmlformats.org/officeDocument/2006/bibliography"/>
   </ds:schemaRefs>

</xml_diff>